<commit_message>
Added change in the tasks
</commit_message>
<xml_diff>
--- a/01_Objects_and_classes/01_Objects_and_classes_tasks.docx
+++ b/01_Objects_and_classes/01_Objects_and_classes_tasks.docx
@@ -209,164 +209,176 @@
         </w:rPr>
         <w:t>74.2598732</w:t>
       </w:r>
+    </w:p>
+    <w:p>
+      <w:pPr>
+        <w:rPr>
+          <w:rFonts w:ascii="Consolas" w:eastAsia="Consolas" w:hAnsi="Consolas" w:cs="Consolas"/>
+        </w:rPr>
+      </w:pPr>
+      <w:r>
+        <w:rPr>
+          <w:rFonts w:ascii="Consolas" w:eastAsia="Consolas" w:hAnsi="Consolas" w:cs="Consolas"/>
+        </w:rPr>
+        <w:t>Plovdiv</w:t>
+      </w:r>
+      <w:r>
+        <w:rPr>
+          <w:rFonts w:ascii="Consolas" w:eastAsia="Consolas" w:hAnsi="Consolas" w:cs="Consolas"/>
+        </w:rPr>
+        <w:t>,42.70,23.33</w:t>
+      </w:r>
+    </w:p>
+    <w:p>
+      <w:pPr>
+        <w:rPr>
+          <w:rFonts w:ascii="Consolas" w:eastAsia="Consolas" w:hAnsi="Consolas" w:cs="Consolas"/>
+        </w:rPr>
+      </w:pPr>
+      <w:r>
+        <w:rPr>
+          <w:rFonts w:ascii="Consolas" w:eastAsia="Consolas" w:hAnsi="Consolas" w:cs="Consolas"/>
+        </w:rPr>
+        <w:t>.</w:t>
+      </w:r>
+    </w:p>
+    <w:p>
+      <w:pPr>
+        <w:rPr>
+          <w:rFonts w:ascii="Consolas" w:eastAsia="Consolas" w:hAnsi="Consolas" w:cs="Consolas"/>
+        </w:rPr>
+      </w:pPr>
+      <w:r>
+        <w:rPr>
+          <w:rFonts w:ascii="Consolas" w:eastAsia="Consolas" w:hAnsi="Consolas" w:cs="Consolas"/>
+        </w:rPr>
+        <w:t>Sofia</w:t>
+      </w:r>
+    </w:p>
+    <w:p>
+      <w:pPr>
+        <w:rPr>
+          <w:rFonts w:ascii="Consolas" w:eastAsia="Consolas" w:hAnsi="Consolas" w:cs="Consolas"/>
+        </w:rPr>
+      </w:pPr>
+      <w:r>
+        <w:rPr>
+          <w:rFonts w:ascii="Consolas" w:eastAsia="Consolas" w:hAnsi="Consolas" w:cs="Consolas"/>
+        </w:rPr>
+        <w:t>40.6976701 -74.2598732</w:t>
+      </w:r>
+    </w:p>
+    <w:p>
+      <w:pPr>
+        <w:rPr>
+          <w:rFonts w:ascii="Consolas" w:eastAsia="Consolas" w:hAnsi="Consolas" w:cs="Consolas"/>
+        </w:rPr>
+      </w:pPr>
+      <w:r>
+        <w:rPr>
+          <w:rFonts w:ascii="Consolas" w:eastAsia="Consolas" w:hAnsi="Consolas" w:cs="Consolas"/>
+        </w:rPr>
+        <w:t>42.70 23.33</w:t>
+      </w:r>
+    </w:p>
+    <w:p>
+      <w:pPr>
+        <w:rPr>
+          <w:rFonts w:ascii="Consolas" w:eastAsia="Consolas" w:hAnsi="Consolas" w:cs="Consolas"/>
+        </w:rPr>
+      </w:pPr>
+      <w:r>
+        <w:rPr>
+          <w:rFonts w:ascii="Consolas" w:eastAsia="Consolas" w:hAnsi="Consolas" w:cs="Consolas"/>
+        </w:rPr>
+        <w:t>.</w:t>
+      </w:r>
+    </w:p>
+    <w:p>
+      <w:pPr>
+        <w:rPr>
+          <w:rFonts w:ascii="Consolas" w:eastAsia="Consolas" w:hAnsi="Consolas" w:cs="Consolas"/>
+        </w:rPr>
+      </w:pPr>
+      <w:r>
+        <w:rPr>
+          <w:rFonts w:ascii="Consolas" w:eastAsia="Consolas" w:hAnsi="Consolas" w:cs="Consolas"/>
+        </w:rPr>
+        <w:t xml:space="preserve">Output: </w:t>
+      </w:r>
+    </w:p>
+    <w:p>
+      <w:pPr>
+        <w:rPr>
+          <w:rFonts w:ascii="Consolas" w:eastAsia="Consolas" w:hAnsi="Consolas" w:cs="Consolas"/>
+        </w:rPr>
+      </w:pPr>
+      <w:r>
+        <w:rPr>
+          <w:rFonts w:ascii="Consolas" w:eastAsia="Consolas" w:hAnsi="Consolas" w:cs="Consolas"/>
+        </w:rPr>
+        <w:t>Sofia,42.70,23.33</w:t>
+      </w:r>
+    </w:p>
+    <w:p>
+      <w:pPr>
+        <w:rPr>
+          <w:rFonts w:ascii="Consolas" w:eastAsia="Consolas" w:hAnsi="Consolas" w:cs="Consolas"/>
+        </w:rPr>
+      </w:pPr>
+      <w:r>
+        <w:rPr>
+          <w:rFonts w:ascii="Consolas" w:eastAsia="Consolas" w:hAnsi="Consolas" w:cs="Consolas"/>
+        </w:rPr>
+        <w:t>New York,40.</w:t>
+      </w:r>
+      <w:proofErr w:type="gramStart"/>
+      <w:r>
+        <w:rPr>
+          <w:rFonts w:ascii="Consolas" w:eastAsia="Consolas" w:hAnsi="Consolas" w:cs="Consolas"/>
+        </w:rPr>
+        <w:t>6976701,-</w:t>
+      </w:r>
+      <w:proofErr w:type="gramEnd"/>
+      <w:r>
+        <w:rPr>
+          <w:rFonts w:ascii="Consolas" w:eastAsia="Consolas" w:hAnsi="Consolas" w:cs="Consolas"/>
+        </w:rPr>
+        <w:t>74.2598732</w:t>
+      </w:r>
+    </w:p>
+    <w:p>
+      <w:pPr>
+        <w:rPr>
+          <w:rFonts w:ascii="Consolas" w:eastAsia="Consolas" w:hAnsi="Consolas" w:cs="Consolas"/>
+        </w:rPr>
+      </w:pPr>
+      <w:r>
+        <w:rPr>
+          <w:rFonts w:ascii="Consolas" w:eastAsia="Consolas" w:hAnsi="Consolas" w:cs="Consolas"/>
+        </w:rPr>
+        <w:t>Sofia,42.70,23.33</w:t>
+      </w:r>
+    </w:p>
+    <w:p>
+      <w:pPr>
+        <w:rPr>
+          <w:rFonts w:ascii="Consolas" w:eastAsia="Consolas" w:hAnsi="Consolas" w:cs="Consolas"/>
+        </w:rPr>
+      </w:pPr>
+      <w:r>
+        <w:rPr>
+          <w:rFonts w:ascii="Consolas" w:eastAsia="Consolas" w:hAnsi="Consolas" w:cs="Consolas"/>
+        </w:rPr>
+        <w:t>Plovdiv</w:t>
+      </w:r>
       <w:bookmarkStart w:id="0" w:name="_GoBack"/>
       <w:bookmarkEnd w:id="0"/>
-    </w:p>
-    <w:p>
-      <w:pPr>
-        <w:rPr>
-          <w:rFonts w:ascii="Consolas" w:eastAsia="Consolas" w:hAnsi="Consolas" w:cs="Consolas"/>
-        </w:rPr>
-      </w:pPr>
-      <w:r>
-        <w:rPr>
-          <w:rFonts w:ascii="Consolas" w:eastAsia="Consolas" w:hAnsi="Consolas" w:cs="Consolas"/>
-        </w:rPr>
-        <w:t>SoftUni,42.70,23.33</w:t>
-      </w:r>
-    </w:p>
-    <w:p>
-      <w:pPr>
-        <w:rPr>
-          <w:rFonts w:ascii="Consolas" w:eastAsia="Consolas" w:hAnsi="Consolas" w:cs="Consolas"/>
-        </w:rPr>
-      </w:pPr>
-      <w:r>
-        <w:rPr>
-          <w:rFonts w:ascii="Consolas" w:eastAsia="Consolas" w:hAnsi="Consolas" w:cs="Consolas"/>
-        </w:rPr>
-        <w:t>.</w:t>
-      </w:r>
-    </w:p>
-    <w:p>
-      <w:pPr>
-        <w:rPr>
-          <w:rFonts w:ascii="Consolas" w:eastAsia="Consolas" w:hAnsi="Consolas" w:cs="Consolas"/>
-        </w:rPr>
-      </w:pPr>
-      <w:r>
-        <w:rPr>
-          <w:rFonts w:ascii="Consolas" w:eastAsia="Consolas" w:hAnsi="Consolas" w:cs="Consolas"/>
-        </w:rPr>
-        <w:t>Sofia</w:t>
-      </w:r>
-    </w:p>
-    <w:p>
-      <w:pPr>
-        <w:rPr>
-          <w:rFonts w:ascii="Consolas" w:eastAsia="Consolas" w:hAnsi="Consolas" w:cs="Consolas"/>
-        </w:rPr>
-      </w:pPr>
-      <w:r>
-        <w:rPr>
-          <w:rFonts w:ascii="Consolas" w:eastAsia="Consolas" w:hAnsi="Consolas" w:cs="Consolas"/>
-        </w:rPr>
-        <w:t>40.6976701 -74.2598732</w:t>
-      </w:r>
-    </w:p>
-    <w:p>
-      <w:pPr>
-        <w:rPr>
-          <w:rFonts w:ascii="Consolas" w:eastAsia="Consolas" w:hAnsi="Consolas" w:cs="Consolas"/>
-        </w:rPr>
-      </w:pPr>
-      <w:r>
-        <w:rPr>
-          <w:rFonts w:ascii="Consolas" w:eastAsia="Consolas" w:hAnsi="Consolas" w:cs="Consolas"/>
-        </w:rPr>
-        <w:t>42.70 23.33</w:t>
-      </w:r>
-    </w:p>
-    <w:p>
-      <w:pPr>
-        <w:rPr>
-          <w:rFonts w:ascii="Consolas" w:eastAsia="Consolas" w:hAnsi="Consolas" w:cs="Consolas"/>
-        </w:rPr>
-      </w:pPr>
-      <w:r>
-        <w:rPr>
-          <w:rFonts w:ascii="Consolas" w:eastAsia="Consolas" w:hAnsi="Consolas" w:cs="Consolas"/>
-        </w:rPr>
-        <w:t>.</w:t>
-      </w:r>
-    </w:p>
-    <w:p>
-      <w:pPr>
-        <w:rPr>
-          <w:rFonts w:ascii="Consolas" w:eastAsia="Consolas" w:hAnsi="Consolas" w:cs="Consolas"/>
-        </w:rPr>
-      </w:pPr>
-      <w:r>
-        <w:rPr>
-          <w:rFonts w:ascii="Consolas" w:eastAsia="Consolas" w:hAnsi="Consolas" w:cs="Consolas"/>
-        </w:rPr>
-        <w:t xml:space="preserve">Output: </w:t>
-      </w:r>
-    </w:p>
-    <w:p>
-      <w:pPr>
-        <w:rPr>
-          <w:rFonts w:ascii="Consolas" w:eastAsia="Consolas" w:hAnsi="Consolas" w:cs="Consolas"/>
-        </w:rPr>
-      </w:pPr>
-      <w:r>
-        <w:rPr>
-          <w:rFonts w:ascii="Consolas" w:eastAsia="Consolas" w:hAnsi="Consolas" w:cs="Consolas"/>
-        </w:rPr>
-        <w:t>Sofia,42.70,23.33</w:t>
-      </w:r>
-    </w:p>
-    <w:p>
-      <w:pPr>
-        <w:rPr>
-          <w:rFonts w:ascii="Consolas" w:eastAsia="Consolas" w:hAnsi="Consolas" w:cs="Consolas"/>
-        </w:rPr>
-      </w:pPr>
-      <w:r>
-        <w:rPr>
-          <w:rFonts w:ascii="Consolas" w:eastAsia="Consolas" w:hAnsi="Consolas" w:cs="Consolas"/>
-        </w:rPr>
-        <w:t>New York,40.</w:t>
-      </w:r>
-      <w:proofErr w:type="gramStart"/>
-      <w:r>
-        <w:rPr>
-          <w:rFonts w:ascii="Consolas" w:eastAsia="Consolas" w:hAnsi="Consolas" w:cs="Consolas"/>
-        </w:rPr>
-        <w:t>6976701,-</w:t>
-      </w:r>
-      <w:proofErr w:type="gramEnd"/>
-      <w:r>
-        <w:rPr>
-          <w:rFonts w:ascii="Consolas" w:eastAsia="Consolas" w:hAnsi="Consolas" w:cs="Consolas"/>
-        </w:rPr>
-        <w:t>74.2598732</w:t>
-      </w:r>
-    </w:p>
-    <w:p>
-      <w:pPr>
-        <w:rPr>
-          <w:rFonts w:ascii="Consolas" w:eastAsia="Consolas" w:hAnsi="Consolas" w:cs="Consolas"/>
-        </w:rPr>
-      </w:pPr>
-      <w:r>
-        <w:rPr>
-          <w:rFonts w:ascii="Consolas" w:eastAsia="Consolas" w:hAnsi="Consolas" w:cs="Consolas"/>
-        </w:rPr>
-        <w:t>Sofia,42.70,23.33</w:t>
-      </w:r>
-    </w:p>
-    <w:p>
-      <w:pPr>
-        <w:rPr>
-          <w:rFonts w:ascii="Consolas" w:eastAsia="Consolas" w:hAnsi="Consolas" w:cs="Consolas"/>
-        </w:rPr>
-      </w:pPr>
-      <w:r>
-        <w:rPr>
-          <w:rFonts w:ascii="Consolas" w:eastAsia="Consolas" w:hAnsi="Consolas" w:cs="Consolas"/>
-        </w:rPr>
-        <w:t>SoftUni,42.70,23.33</w:t>
+      <w:r>
+        <w:rPr>
+          <w:rFonts w:ascii="Consolas" w:eastAsia="Consolas" w:hAnsi="Consolas" w:cs="Consolas"/>
+        </w:rPr>
+        <w:t>,42.70,23.33</w:t>
       </w:r>
     </w:p>
     <w:p>
@@ -1449,6 +1461,7 @@
   <w:style w:type="character" w:default="1" w:styleId="DefaultParagraphFont">
     <w:name w:val="Default Paragraph Font"/>
     <w:uiPriority w:val="1"/>
+    <w:semiHidden/>
     <w:unhideWhenUsed/>
   </w:style>
   <w:style w:type="table" w:default="1" w:styleId="TableNormal">

</xml_diff>